<commit_message>
Update [REND] Raport końcowy GR52c(Baj, Ciborowska, Krzyżopolski, Walkiewicz)_WER1_2022.docx
</commit_message>
<xml_diff>
--- a/[REND] Raport końcowy GR52c(Baj, Ciborowska, Krzyżopolski, Walkiewicz)_WER1_2022.docx
+++ b/[REND] Raport końcowy GR52c(Baj, Ciborowska, Krzyżopolski, Walkiewicz)_WER1_2022.docx
@@ -828,6 +828,22 @@
             <w:rStyle w:val="Hipercze"/>
             <w:rFonts w:ascii="Arial" w:hAnsi="Arial" w:cs="Arial"/>
           </w:rPr>
+          <w:t>https://github.com/s20682-pj/byt</w:t>
+        </w:r>
+      </w:hyperlink>
+    </w:p>
+    <w:p>
+      <w:pPr>
+        <w:rPr>
+          <w:rFonts w:ascii="Arial" w:hAnsi="Arial" w:cs="Arial"/>
+        </w:rPr>
+      </w:pPr>
+      <w:hyperlink r:id="rId8" w:history="1">
+        <w:r>
+          <w:rPr>
+            <w:rStyle w:val="Hipercze"/>
+            <w:rFonts w:ascii="Arial" w:hAnsi="Arial" w:cs="Arial"/>
+          </w:rPr>
           <w:t>https://github.com/mariuszkrzyzopolski/BYT</w:t>
         </w:r>
       </w:hyperlink>
@@ -838,7 +854,7 @@
           <w:rFonts w:ascii="Arial" w:hAnsi="Arial" w:cs="Arial"/>
         </w:rPr>
       </w:pPr>
-      <w:hyperlink r:id="rId8" w:history="1">
+      <w:hyperlink r:id="rId9" w:history="1">
         <w:r>
           <w:rPr>
             <w:rStyle w:val="Hipercze"/>
@@ -852,19 +868,6 @@
       <w:pPr>
         <w:rPr>
           <w:rFonts w:ascii="Arial" w:hAnsi="Arial" w:cs="Arial"/>
-        </w:rPr>
-      </w:pPr>
-      <w:r>
-        <w:rPr>
-          <w:rFonts w:ascii="Arial" w:hAnsi="Arial" w:cs="Arial"/>
-        </w:rPr>
-        <w:t>mój git</w:t>
-      </w:r>
-    </w:p>
-    <w:p>
-      <w:pPr>
-        <w:rPr>
-          <w:rFonts w:ascii="Arial" w:hAnsi="Arial" w:cs="Arial"/>
           <w:b/>
           <w:bCs/>
         </w:rPr>
@@ -1149,13 +1152,55 @@
           <w:rFonts w:ascii="Arial" w:hAnsi="Arial" w:cs="Arial"/>
         </w:rPr>
         <w:br/>
-        <w:t xml:space="preserve">Nie, wszystkie wymagania z priorytetem  must i should zostały zaimplementowane. Nie zrealizowano </w:t>
-      </w:r>
-      <w:r>
-        <w:rPr>
-          <w:rFonts w:ascii="Arial" w:hAnsi="Arial" w:cs="Arial"/>
-        </w:rPr>
-        <w:t>5 wymagań z priorytetem could.</w:t>
+        <w:t xml:space="preserve">Nie, wszystkie wymagania z priorytetem  </w:t>
+      </w:r>
+      <w:proofErr w:type="spellStart"/>
+      <w:r>
+        <w:rPr>
+          <w:rFonts w:ascii="Arial" w:hAnsi="Arial" w:cs="Arial"/>
+        </w:rPr>
+        <w:t>must</w:t>
+      </w:r>
+      <w:proofErr w:type="spellEnd"/>
+      <w:r>
+        <w:rPr>
+          <w:rFonts w:ascii="Arial" w:hAnsi="Arial" w:cs="Arial"/>
+        </w:rPr>
+        <w:t xml:space="preserve"> i </w:t>
+      </w:r>
+      <w:proofErr w:type="spellStart"/>
+      <w:r>
+        <w:rPr>
+          <w:rFonts w:ascii="Arial" w:hAnsi="Arial" w:cs="Arial"/>
+        </w:rPr>
+        <w:t>should</w:t>
+      </w:r>
+      <w:proofErr w:type="spellEnd"/>
+      <w:r>
+        <w:rPr>
+          <w:rFonts w:ascii="Arial" w:hAnsi="Arial" w:cs="Arial"/>
+        </w:rPr>
+        <w:t xml:space="preserve"> zostały zaimplementowane. Nie zrealizowano </w:t>
+      </w:r>
+      <w:r>
+        <w:rPr>
+          <w:rFonts w:ascii="Arial" w:hAnsi="Arial" w:cs="Arial"/>
+        </w:rPr>
+        <w:t xml:space="preserve">5 wymagań z priorytetem </w:t>
+      </w:r>
+      <w:proofErr w:type="spellStart"/>
+      <w:r>
+        <w:rPr>
+          <w:rFonts w:ascii="Arial" w:hAnsi="Arial" w:cs="Arial"/>
+        </w:rPr>
+        <w:t>could</w:t>
+      </w:r>
+      <w:proofErr w:type="spellEnd"/>
+      <w:r>
+        <w:rPr>
+          <w:rFonts w:ascii="Arial" w:hAnsi="Arial" w:cs="Arial"/>
+        </w:rPr>
+        <w:t>.</w:t>
       </w:r>
     </w:p>
     <w:p>
@@ -1187,7 +1232,21 @@
           <w:rFonts w:ascii="Arial" w:hAnsi="Arial" w:cs="Arial"/>
         </w:rPr>
         <w:br/>
-        <w:t>Tak, zostały wykorzystane wzorce, frameworki oraz języki zdefiniowane w wizji konstrukcyjnej.</w:t>
+        <w:t xml:space="preserve">Tak, zostały wykorzystane wzorce, </w:t>
+      </w:r>
+      <w:proofErr w:type="spellStart"/>
+      <w:r>
+        <w:rPr>
+          <w:rFonts w:ascii="Arial" w:hAnsi="Arial" w:cs="Arial"/>
+        </w:rPr>
+        <w:t>frameworki</w:t>
+      </w:r>
+      <w:proofErr w:type="spellEnd"/>
+      <w:r>
+        <w:rPr>
+          <w:rFonts w:ascii="Arial" w:hAnsi="Arial" w:cs="Arial"/>
+        </w:rPr>
+        <w:t xml:space="preserve"> oraz języki zdefiniowane w wizji konstrukcyjnej.</w:t>
       </w:r>
     </w:p>
     <w:p>
@@ -1343,6 +1402,7 @@
         </w:rPr>
         <w:t>„</w:t>
       </w:r>
+      <w:proofErr w:type="spellStart"/>
       <w:r>
         <w:rPr>
           <w:rFonts w:ascii="Arial" w:hAnsi="Arial" w:cs="Arial"/>
@@ -1353,19 +1413,9 @@
           <w:szCs w:val="24"/>
           <w:u w:val="single"/>
         </w:rPr>
-        <w:t>Lessons learned" projektu:</w:t>
-      </w:r>
-    </w:p>
-    <w:p>
-      <w:pPr>
-        <w:rPr>
-          <w:rFonts w:ascii="Arial" w:hAnsi="Arial" w:cs="Arial"/>
-          <w:color w:val="1F497D" w:themeColor="text2"/>
-          <w:sz w:val="24"/>
-          <w:szCs w:val="24"/>
-          <w:lang w:val="en-US"/>
-        </w:rPr>
-      </w:pPr>
+        <w:t>Lessons</w:t>
+      </w:r>
+      <w:proofErr w:type="spellEnd"/>
       <w:r>
         <w:rPr>
           <w:rFonts w:ascii="Arial" w:hAnsi="Arial" w:cs="Arial"/>
@@ -1374,6 +1424,55 @@
           <w:color w:val="1F497D" w:themeColor="text2"/>
           <w:sz w:val="24"/>
           <w:szCs w:val="24"/>
+          <w:u w:val="single"/>
+        </w:rPr>
+        <w:t xml:space="preserve"> </w:t>
+      </w:r>
+      <w:proofErr w:type="spellStart"/>
+      <w:r>
+        <w:rPr>
+          <w:rFonts w:ascii="Arial" w:hAnsi="Arial" w:cs="Arial"/>
+          <w:b/>
+          <w:bCs/>
+          <w:color w:val="1F497D" w:themeColor="text2"/>
+          <w:sz w:val="24"/>
+          <w:szCs w:val="24"/>
+          <w:u w:val="single"/>
+        </w:rPr>
+        <w:t>learned</w:t>
+      </w:r>
+      <w:proofErr w:type="spellEnd"/>
+      <w:r>
+        <w:rPr>
+          <w:rFonts w:ascii="Arial" w:hAnsi="Arial" w:cs="Arial"/>
+          <w:b/>
+          <w:bCs/>
+          <w:color w:val="1F497D" w:themeColor="text2"/>
+          <w:sz w:val="24"/>
+          <w:szCs w:val="24"/>
+          <w:u w:val="single"/>
+        </w:rPr>
+        <w:t>" projektu:</w:t>
+      </w:r>
+    </w:p>
+    <w:p>
+      <w:pPr>
+        <w:rPr>
+          <w:rFonts w:ascii="Arial" w:hAnsi="Arial" w:cs="Arial"/>
+          <w:color w:val="1F497D" w:themeColor="text2"/>
+          <w:sz w:val="24"/>
+          <w:szCs w:val="24"/>
+          <w:lang w:val="en-US"/>
+        </w:rPr>
+      </w:pPr>
+      <w:r>
+        <w:rPr>
+          <w:rFonts w:ascii="Arial" w:hAnsi="Arial" w:cs="Arial"/>
+          <w:b/>
+          <w:bCs/>
+          <w:color w:val="1F497D" w:themeColor="text2"/>
+          <w:sz w:val="24"/>
+          <w:szCs w:val="24"/>
         </w:rPr>
         <w:t xml:space="preserve"> </w:t>
       </w:r>
@@ -1650,8 +1749,8 @@
       </w:pPr>
     </w:p>
     <w:sectPr>
-      <w:headerReference w:type="default" r:id="rId9"/>
-      <w:footerReference w:type="default" r:id="rId10"/>
+      <w:headerReference w:type="default" r:id="rId10"/>
+      <w:footerReference w:type="default" r:id="rId11"/>
       <w:pgSz w:w="11906" w:h="16838"/>
       <w:pgMar w:top="1417" w:right="1274" w:bottom="1417" w:left="1417" w:header="708" w:footer="708" w:gutter="0"/>
       <w:cols w:space="708"/>

</xml_diff>